<commit_message>
updated the documentation for the bug tracking file
</commit_message>
<xml_diff>
--- a/projectDocumentation/bugreport.docx
+++ b/projectDocumentation/bugreport.docx
@@ -509,339 +509,551 @@
         </w:rPr>
         <w:t>Status: Fixed! Once cancelled is clicked, it will bring you back to the main menu;</w:t>
       </w:r>
+    </w:p>
+    <w:p>
+      <w:pPr>
+        <w:pStyle w:val="PlainText"/>
+        <w:rPr>
+          <w:rFonts w:ascii="Courier New" w:hAnsi="Courier New" w:cs="Courier New"/>
+        </w:rPr>
+      </w:pPr>
+    </w:p>
+    <w:p>
+      <w:pPr>
+        <w:pStyle w:val="PlainText"/>
+        <w:rPr>
+          <w:rFonts w:ascii="Courier New" w:hAnsi="Courier New" w:cs="Courier New"/>
+        </w:rPr>
+      </w:pPr>
+    </w:p>
+    <w:p>
+      <w:pPr>
+        <w:pStyle w:val="PlainText"/>
+        <w:rPr>
+          <w:rFonts w:ascii="Courier New" w:hAnsi="Courier New" w:cs="Courier New"/>
+        </w:rPr>
+      </w:pPr>
+      <w:r>
+        <w:rPr>
+          <w:rFonts w:ascii="Courier New" w:hAnsi="Courier New" w:cs="Courier New"/>
+        </w:rPr>
+        <w:t>#4)</w:t>
+      </w:r>
+    </w:p>
+    <w:p>
+      <w:pPr>
+        <w:pStyle w:val="PlainText"/>
+        <w:rPr>
+          <w:rFonts w:ascii="Courier New" w:hAnsi="Courier New" w:cs="Courier New"/>
+        </w:rPr>
+      </w:pPr>
+      <w:r>
+        <w:rPr>
+          <w:rFonts w:ascii="Courier New" w:hAnsi="Courier New" w:cs="Courier New"/>
+        </w:rPr>
+        <w:t>Type: Utility</w:t>
+      </w:r>
+    </w:p>
+    <w:p>
+      <w:pPr>
+        <w:pStyle w:val="PlainText"/>
+        <w:rPr>
+          <w:rFonts w:ascii="Courier New" w:hAnsi="Courier New" w:cs="Courier New"/>
+        </w:rPr>
+      </w:pPr>
+      <w:r>
+        <w:rPr>
+          <w:rFonts w:ascii="Courier New" w:hAnsi="Courier New" w:cs="Courier New"/>
+        </w:rPr>
+        <w:t xml:space="preserve">Detail: </w:t>
+      </w:r>
+    </w:p>
+    <w:p>
+      <w:pPr>
+        <w:pStyle w:val="PlainText"/>
+        <w:rPr>
+          <w:rFonts w:ascii="Courier New" w:hAnsi="Courier New" w:cs="Courier New"/>
+        </w:rPr>
+      </w:pPr>
+      <w:r>
+        <w:rPr>
+          <w:rFonts w:ascii="Courier New" w:hAnsi="Courier New" w:cs="Courier New"/>
+        </w:rPr>
+        <w:lastRenderedPageBreak/>
+        <w:t>Change the window or give instructions to specify to type "guest" as the username</w:t>
+      </w:r>
+    </w:p>
+    <w:p>
+      <w:pPr>
+        <w:pStyle w:val="PlainText"/>
+        <w:rPr>
+          <w:rFonts w:ascii="Courier New" w:hAnsi="Courier New" w:cs="Courier New"/>
+        </w:rPr>
+      </w:pPr>
+    </w:p>
+    <w:p>
+      <w:pPr>
+        <w:pStyle w:val="PlainText"/>
+        <w:rPr>
+          <w:rFonts w:ascii="Courier New" w:hAnsi="Courier New" w:cs="Courier New"/>
+        </w:rPr>
+      </w:pPr>
+    </w:p>
+    <w:p>
+      <w:pPr>
+        <w:pStyle w:val="PlainText"/>
+        <w:rPr>
+          <w:rFonts w:ascii="Courier New" w:hAnsi="Courier New" w:cs="Courier New"/>
+        </w:rPr>
+      </w:pPr>
+    </w:p>
+    <w:p>
+      <w:pPr>
+        <w:pStyle w:val="PlainText"/>
+        <w:rPr>
+          <w:rFonts w:ascii="Courier New" w:hAnsi="Courier New" w:cs="Courier New"/>
+        </w:rPr>
+      </w:pPr>
+    </w:p>
+    <w:p>
+      <w:pPr>
+        <w:pStyle w:val="PlainText"/>
+        <w:rPr>
+          <w:rFonts w:ascii="Courier New" w:hAnsi="Courier New" w:cs="Courier New"/>
+        </w:rPr>
+      </w:pPr>
+    </w:p>
+    <w:p>
+      <w:pPr>
+        <w:pStyle w:val="PlainText"/>
+        <w:rPr>
+          <w:rFonts w:ascii="Courier New" w:hAnsi="Courier New" w:cs="Courier New"/>
+        </w:rPr>
+      </w:pPr>
+      <w:r>
+        <w:rPr>
+          <w:rFonts w:ascii="Courier New" w:hAnsi="Courier New" w:cs="Courier New"/>
+        </w:rPr>
+        <w:t>#5)</w:t>
+      </w:r>
+    </w:p>
+    <w:p>
+      <w:pPr>
+        <w:pStyle w:val="PlainText"/>
+        <w:rPr>
+          <w:rFonts w:ascii="Courier New" w:hAnsi="Courier New" w:cs="Courier New"/>
+        </w:rPr>
+      </w:pPr>
+      <w:r>
+        <w:rPr>
+          <w:rFonts w:ascii="Courier New" w:hAnsi="Courier New" w:cs="Courier New"/>
+        </w:rPr>
+        <w:t>Type: Correctness</w:t>
+      </w:r>
+    </w:p>
+    <w:p>
+      <w:pPr>
+        <w:pStyle w:val="PlainText"/>
+        <w:rPr>
+          <w:rFonts w:ascii="Courier New" w:hAnsi="Courier New" w:cs="Courier New"/>
+        </w:rPr>
+      </w:pPr>
+      <w:r>
+        <w:rPr>
+          <w:rFonts w:ascii="Courier New" w:hAnsi="Courier New" w:cs="Courier New"/>
+        </w:rPr>
+        <w:t>Details: username losses its value after the first play from either user or AI</w:t>
+      </w:r>
+    </w:p>
+    <w:p>
+      <w:pPr>
+        <w:pStyle w:val="PlainText"/>
+        <w:rPr>
+          <w:rFonts w:ascii="Courier New" w:hAnsi="Courier New" w:cs="Courier New"/>
+        </w:rPr>
+      </w:pPr>
+      <w:r>
+        <w:rPr>
+          <w:rFonts w:ascii="Courier New" w:hAnsi="Courier New" w:cs="Courier New"/>
+        </w:rPr>
+        <w:t xml:space="preserve">Status: fixed! </w:t>
+      </w:r>
+    </w:p>
+    <w:p>
+      <w:pPr>
+        <w:pStyle w:val="PlainText"/>
+        <w:rPr>
+          <w:rFonts w:ascii="Courier New" w:hAnsi="Courier New" w:cs="Courier New"/>
+        </w:rPr>
+      </w:pPr>
+      <w:r>
+        <w:rPr>
+          <w:rFonts w:ascii="Courier New" w:hAnsi="Courier New" w:cs="Courier New"/>
+        </w:rPr>
+        <w:t>Cause: username1, and username2 are set to be private variable.  This would work if you have getting and setter functions to set it and get it for every team.</w:t>
+      </w:r>
+    </w:p>
+    <w:p>
+      <w:pPr>
+        <w:pStyle w:val="PlainText"/>
+        <w:rPr>
+          <w:rFonts w:ascii="Courier New" w:hAnsi="Courier New" w:cs="Courier New"/>
+        </w:rPr>
+      </w:pPr>
+    </w:p>
+    <w:p>
+      <w:pPr>
+        <w:pStyle w:val="PlainText"/>
+        <w:rPr>
+          <w:rFonts w:ascii="Courier New" w:hAnsi="Courier New" w:cs="Courier New"/>
+        </w:rPr>
+      </w:pPr>
+      <w:r>
+        <w:rPr>
+          <w:rFonts w:ascii="Courier New" w:hAnsi="Courier New" w:cs="Courier New"/>
+        </w:rPr>
+        <w:t>#6)</w:t>
+      </w:r>
+    </w:p>
+    <w:p>
+      <w:pPr>
+        <w:pStyle w:val="PlainText"/>
+        <w:rPr>
+          <w:rFonts w:ascii="Courier New" w:hAnsi="Courier New" w:cs="Courier New"/>
+        </w:rPr>
+      </w:pPr>
+      <w:r>
+        <w:rPr>
+          <w:rFonts w:ascii="Courier New" w:hAnsi="Courier New" w:cs="Courier New"/>
+        </w:rPr>
+        <w:t>Type: Utility</w:t>
+      </w:r>
+    </w:p>
+    <w:p>
+      <w:pPr>
+        <w:pStyle w:val="PlainText"/>
+        <w:rPr>
+          <w:rFonts w:ascii="Courier New" w:hAnsi="Courier New" w:cs="Courier New"/>
+        </w:rPr>
+      </w:pPr>
+      <w:r>
+        <w:rPr>
+          <w:rFonts w:ascii="Courier New" w:hAnsi="Courier New" w:cs="Courier New"/>
+        </w:rPr>
+        <w:t>Details: a Boolean value was set as isGuest in playAsGuest function which is not being used.</w:t>
+      </w:r>
+    </w:p>
+    <w:p>
+      <w:pPr>
+        <w:pStyle w:val="PlainText"/>
+        <w:rPr>
+          <w:rFonts w:ascii="Courier New" w:hAnsi="Courier New" w:cs="Courier New"/>
+        </w:rPr>
+      </w:pPr>
+      <w:r>
+        <w:rPr>
+          <w:rFonts w:ascii="Courier New" w:hAnsi="Courier New" w:cs="Courier New"/>
+        </w:rPr>
+        <w:t>Cause: isGuest was declared and later on not used and came to have a different value being used elsewhere.</w:t>
+      </w:r>
+    </w:p>
+    <w:p>
+      <w:pPr>
+        <w:pStyle w:val="PlainText"/>
+        <w:rPr>
+          <w:rFonts w:ascii="Courier New" w:hAnsi="Courier New" w:cs="Courier New"/>
+        </w:rPr>
+      </w:pPr>
+      <w:r>
+        <w:rPr>
+          <w:rFonts w:ascii="Courier New" w:hAnsi="Courier New" w:cs="Courier New"/>
+        </w:rPr>
+        <w:t>Status: fixed! Simply used the other variable from AiClass to set the state of a guest into guest 1 and guest2</w:t>
+      </w:r>
+    </w:p>
+    <w:p>
+      <w:pPr>
+        <w:pStyle w:val="PlainText"/>
+        <w:rPr>
+          <w:rFonts w:ascii="Courier New" w:hAnsi="Courier New" w:cs="Courier New"/>
+        </w:rPr>
+      </w:pPr>
+      <w:r>
+        <w:rPr>
+          <w:rFonts w:ascii="Courier New" w:hAnsi="Courier New" w:cs="Courier New"/>
+        </w:rPr>
+        <w:t>Status: fixed!</w:t>
+      </w:r>
+    </w:p>
+    <w:p>
+      <w:pPr>
+        <w:pStyle w:val="PlainText"/>
+        <w:rPr>
+          <w:rFonts w:ascii="Courier New" w:hAnsi="Courier New" w:cs="Courier New"/>
+        </w:rPr>
+      </w:pPr>
+    </w:p>
+    <w:p>
+      <w:pPr>
+        <w:pStyle w:val="PlainText"/>
+        <w:rPr>
+          <w:rFonts w:ascii="Courier New" w:hAnsi="Courier New" w:cs="Courier New"/>
+        </w:rPr>
+      </w:pPr>
+      <w:r>
+        <w:rPr>
+          <w:rFonts w:ascii="Courier New" w:hAnsi="Courier New" w:cs="Courier New"/>
+        </w:rPr>
+        <w:t>#7)</w:t>
+      </w:r>
+    </w:p>
+    <w:p>
+      <w:pPr>
+        <w:pStyle w:val="PlainText"/>
+        <w:rPr>
+          <w:rFonts w:ascii="Courier New" w:hAnsi="Courier New" w:cs="Courier New"/>
+        </w:rPr>
+      </w:pPr>
+      <w:r>
+        <w:rPr>
+          <w:rFonts w:ascii="Courier New" w:hAnsi="Courier New" w:cs="Courier New"/>
+        </w:rPr>
+        <w:t>Type: Enhancement</w:t>
+      </w:r>
+    </w:p>
+    <w:p>
+      <w:pPr>
+        <w:pStyle w:val="PlainText"/>
+        <w:rPr>
+          <w:rFonts w:ascii="Courier New" w:hAnsi="Courier New" w:cs="Courier New"/>
+        </w:rPr>
+      </w:pPr>
+      <w:r>
+        <w:rPr>
+          <w:rFonts w:ascii="Courier New" w:hAnsi="Courier New" w:cs="Courier New"/>
+        </w:rPr>
+        <w:t>Details: too many files were being included everywhere and repetitively.</w:t>
+      </w:r>
+    </w:p>
+    <w:p>
+      <w:pPr>
+        <w:pStyle w:val="PlainText"/>
+        <w:rPr>
+          <w:rFonts w:ascii="Courier New" w:hAnsi="Courier New" w:cs="Courier New"/>
+        </w:rPr>
+      </w:pPr>
+      <w:r>
+        <w:rPr>
+          <w:rFonts w:ascii="Courier New" w:hAnsi="Courier New" w:cs="Courier New"/>
+        </w:rPr>
+        <w:t>Status: Fixed!</w:t>
+      </w:r>
+      <w:r>
+        <w:rPr>
+          <w:rFonts w:ascii="Courier New" w:hAnsi="Courier New" w:cs="Courier New"/>
+        </w:rPr>
+        <w:t xml:space="preserve"> Created a header file to include on each class.  This header file have all of the library we are using for the game.</w:t>
+      </w:r>
+    </w:p>
+    <w:p>
+      <w:pPr>
+        <w:pStyle w:val="PlainText"/>
+        <w:rPr>
+          <w:rFonts w:ascii="Courier New" w:hAnsi="Courier New" w:cs="Courier New"/>
+        </w:rPr>
+      </w:pPr>
+      <w:r>
+        <w:rPr>
+          <w:rFonts w:ascii="Courier New" w:hAnsi="Courier New" w:cs="Courier New"/>
+        </w:rPr>
+        <w:t>Status: fixed!</w:t>
+      </w:r>
+    </w:p>
+    <w:p>
+      <w:pPr>
+        <w:pStyle w:val="PlainText"/>
+        <w:rPr>
+          <w:rFonts w:ascii="Courier New" w:hAnsi="Courier New" w:cs="Courier New"/>
+        </w:rPr>
+      </w:pPr>
+    </w:p>
+    <w:p>
+      <w:pPr>
+        <w:pStyle w:val="PlainText"/>
+        <w:rPr>
+          <w:rFonts w:ascii="Courier New" w:hAnsi="Courier New" w:cs="Courier New"/>
+        </w:rPr>
+      </w:pPr>
+      <w:r>
+        <w:rPr>
+          <w:rFonts w:ascii="Courier New" w:hAnsi="Courier New" w:cs="Courier New"/>
+        </w:rPr>
+        <w:t>#8)</w:t>
+      </w:r>
+    </w:p>
+    <w:p>
+      <w:pPr>
+        <w:pStyle w:val="PlainText"/>
+        <w:rPr>
+          <w:rFonts w:ascii="Courier New" w:hAnsi="Courier New" w:cs="Courier New"/>
+        </w:rPr>
+      </w:pPr>
+      <w:r>
+        <w:rPr>
+          <w:rFonts w:ascii="Courier New" w:hAnsi="Courier New" w:cs="Courier New"/>
+        </w:rPr>
+        <w:t>Type: Utility</w:t>
+      </w:r>
+    </w:p>
+    <w:p>
+      <w:pPr>
+        <w:pStyle w:val="PlainText"/>
+        <w:rPr>
+          <w:rFonts w:ascii="Courier New" w:hAnsi="Courier New" w:cs="Courier New"/>
+        </w:rPr>
+      </w:pPr>
+      <w:r>
+        <w:rPr>
+          <w:rFonts w:ascii="Courier New" w:hAnsi="Courier New" w:cs="Courier New"/>
+        </w:rPr>
+        <w:t>Details: Database issues with different type of platform of software.  Mac OS, Windows, Linux and other type of known software has been having issues to connect to the database.</w:t>
+      </w:r>
+    </w:p>
+    <w:p>
+      <w:pPr>
+        <w:pStyle w:val="PlainText"/>
+        <w:rPr>
+          <w:rFonts w:ascii="Courier New" w:hAnsi="Courier New" w:cs="Courier New"/>
+        </w:rPr>
+      </w:pPr>
+      <w:r>
+        <w:rPr>
+          <w:rFonts w:ascii="Courier New" w:hAnsi="Courier New" w:cs="Courier New"/>
+        </w:rPr>
+        <w:t>Status: fixed, we decided to host SQLite within the application in order to prevent users from having issues with login or updating scores.</w:t>
+      </w:r>
+    </w:p>
+    <w:p>
+      <w:pPr>
+        <w:pStyle w:val="PlainText"/>
+        <w:rPr>
+          <w:rFonts w:ascii="Courier New" w:hAnsi="Courier New" w:cs="Courier New"/>
+        </w:rPr>
+      </w:pPr>
+    </w:p>
+    <w:p>
+      <w:pPr>
+        <w:pStyle w:val="PlainText"/>
+        <w:rPr>
+          <w:rFonts w:ascii="Courier New" w:hAnsi="Courier New" w:cs="Courier New"/>
+        </w:rPr>
+      </w:pPr>
+      <w:r>
+        <w:rPr>
+          <w:rFonts w:ascii="Courier New" w:hAnsi="Courier New" w:cs="Courier New"/>
+        </w:rPr>
+        <w:t>#9)</w:t>
+      </w:r>
+    </w:p>
+    <w:p>
+      <w:pPr>
+        <w:pStyle w:val="PlainText"/>
+        <w:rPr>
+          <w:rFonts w:ascii="Courier New" w:hAnsi="Courier New" w:cs="Courier New"/>
+        </w:rPr>
+      </w:pPr>
+      <w:r>
+        <w:rPr>
+          <w:rFonts w:ascii="Courier New" w:hAnsi="Courier New" w:cs="Courier New"/>
+        </w:rPr>
+        <w:t>Type: utility</w:t>
+      </w:r>
+    </w:p>
+    <w:p>
+      <w:pPr>
+        <w:pStyle w:val="PlainText"/>
+        <w:rPr>
+          <w:rFonts w:ascii="Courier New" w:hAnsi="Courier New" w:cs="Courier New"/>
+        </w:rPr>
+      </w:pPr>
+      <w:r>
+        <w:rPr>
+          <w:rFonts w:ascii="Courier New" w:hAnsi="Courier New" w:cs="Courier New"/>
+        </w:rPr>
+        <w:t>Details: if clicked the close button as of the exit button, the variables are not reset.  They remain within the memory;</w:t>
+      </w:r>
+    </w:p>
+    <w:p>
+      <w:pPr>
+        <w:pStyle w:val="PlainText"/>
+        <w:rPr>
+          <w:rFonts w:ascii="Courier New" w:hAnsi="Courier New" w:cs="Courier New"/>
+        </w:rPr>
+      </w:pPr>
+      <w:r>
+        <w:rPr>
+          <w:rFonts w:ascii="Courier New" w:hAnsi="Courier New" w:cs="Courier New"/>
+        </w:rPr>
+        <w:t>Status: will be programing the destructor to erase all variables in order to handle memory leak in case that it could occurs.</w:t>
+      </w:r>
+      <w:r>
+        <w:rPr>
+          <w:rFonts w:ascii="Courier New" w:hAnsi="Courier New" w:cs="Courier New"/>
+        </w:rPr>
+        <w:t xml:space="preserve"> “Updae this later on</w:t>
+      </w:r>
       <w:bookmarkStart w:id="0" w:name="_GoBack"/>
       <w:bookmarkEnd w:id="0"/>
-    </w:p>
-    <w:p>
-      <w:pPr>
-        <w:pStyle w:val="PlainText"/>
-        <w:rPr>
-          <w:rFonts w:ascii="Courier New" w:hAnsi="Courier New" w:cs="Courier New"/>
-        </w:rPr>
-      </w:pPr>
-    </w:p>
-    <w:p>
-      <w:pPr>
-        <w:pStyle w:val="PlainText"/>
-        <w:rPr>
-          <w:rFonts w:ascii="Courier New" w:hAnsi="Courier New" w:cs="Courier New"/>
-        </w:rPr>
-      </w:pPr>
-    </w:p>
-    <w:p>
-      <w:pPr>
-        <w:pStyle w:val="PlainText"/>
-        <w:rPr>
-          <w:rFonts w:ascii="Courier New" w:hAnsi="Courier New" w:cs="Courier New"/>
-        </w:rPr>
-      </w:pPr>
-      <w:r>
-        <w:rPr>
-          <w:rFonts w:ascii="Courier New" w:hAnsi="Courier New" w:cs="Courier New"/>
-        </w:rPr>
-        <w:t>#4)</w:t>
-      </w:r>
-    </w:p>
-    <w:p>
-      <w:pPr>
-        <w:pStyle w:val="PlainText"/>
-        <w:rPr>
-          <w:rFonts w:ascii="Courier New" w:hAnsi="Courier New" w:cs="Courier New"/>
-        </w:rPr>
-      </w:pPr>
-      <w:r>
-        <w:rPr>
-          <w:rFonts w:ascii="Courier New" w:hAnsi="Courier New" w:cs="Courier New"/>
-        </w:rPr>
-        <w:t>Type: Utility</w:t>
-      </w:r>
-    </w:p>
-    <w:p>
-      <w:pPr>
-        <w:pStyle w:val="PlainText"/>
-        <w:rPr>
-          <w:rFonts w:ascii="Courier New" w:hAnsi="Courier New" w:cs="Courier New"/>
-        </w:rPr>
-      </w:pPr>
-      <w:r>
-        <w:rPr>
-          <w:rFonts w:ascii="Courier New" w:hAnsi="Courier New" w:cs="Courier New"/>
-        </w:rPr>
-        <w:t xml:space="preserve">Detail: </w:t>
-      </w:r>
-    </w:p>
-    <w:p>
-      <w:pPr>
-        <w:pStyle w:val="PlainText"/>
-        <w:rPr>
-          <w:rFonts w:ascii="Courier New" w:hAnsi="Courier New" w:cs="Courier New"/>
-        </w:rPr>
-      </w:pPr>
-      <w:r>
-        <w:rPr>
-          <w:rFonts w:ascii="Courier New" w:hAnsi="Courier New" w:cs="Courier New"/>
-        </w:rPr>
-        <w:lastRenderedPageBreak/>
-        <w:t>Change the window or give instructions to specify to type "guest" as the username</w:t>
-      </w:r>
-    </w:p>
-    <w:p>
-      <w:pPr>
-        <w:pStyle w:val="PlainText"/>
-        <w:rPr>
-          <w:rFonts w:ascii="Courier New" w:hAnsi="Courier New" w:cs="Courier New"/>
-        </w:rPr>
-      </w:pPr>
-    </w:p>
-    <w:p>
-      <w:pPr>
-        <w:pStyle w:val="PlainText"/>
-        <w:rPr>
-          <w:rFonts w:ascii="Courier New" w:hAnsi="Courier New" w:cs="Courier New"/>
-        </w:rPr>
-      </w:pPr>
-    </w:p>
-    <w:p>
-      <w:pPr>
-        <w:pStyle w:val="PlainText"/>
-        <w:rPr>
-          <w:rFonts w:ascii="Courier New" w:hAnsi="Courier New" w:cs="Courier New"/>
-        </w:rPr>
-      </w:pPr>
-    </w:p>
-    <w:p>
-      <w:pPr>
-        <w:pStyle w:val="PlainText"/>
-        <w:rPr>
-          <w:rFonts w:ascii="Courier New" w:hAnsi="Courier New" w:cs="Courier New"/>
-        </w:rPr>
-      </w:pPr>
-    </w:p>
-    <w:p>
-      <w:pPr>
-        <w:pStyle w:val="PlainText"/>
-        <w:rPr>
-          <w:rFonts w:ascii="Courier New" w:hAnsi="Courier New" w:cs="Courier New"/>
-        </w:rPr>
-      </w:pPr>
-    </w:p>
-    <w:p>
-      <w:pPr>
-        <w:pStyle w:val="PlainText"/>
-        <w:rPr>
-          <w:rFonts w:ascii="Courier New" w:hAnsi="Courier New" w:cs="Courier New"/>
-        </w:rPr>
-      </w:pPr>
-      <w:r>
-        <w:rPr>
-          <w:rFonts w:ascii="Courier New" w:hAnsi="Courier New" w:cs="Courier New"/>
-        </w:rPr>
-        <w:t>#5)</w:t>
-      </w:r>
-    </w:p>
-    <w:p>
-      <w:pPr>
-        <w:pStyle w:val="PlainText"/>
-        <w:rPr>
-          <w:rFonts w:ascii="Courier New" w:hAnsi="Courier New" w:cs="Courier New"/>
-        </w:rPr>
-      </w:pPr>
-      <w:r>
-        <w:rPr>
-          <w:rFonts w:ascii="Courier New" w:hAnsi="Courier New" w:cs="Courier New"/>
-        </w:rPr>
-        <w:t>Type: Correctness</w:t>
-      </w:r>
-    </w:p>
-    <w:p>
-      <w:pPr>
-        <w:pStyle w:val="PlainText"/>
-        <w:rPr>
-          <w:rFonts w:ascii="Courier New" w:hAnsi="Courier New" w:cs="Courier New"/>
-        </w:rPr>
-      </w:pPr>
-      <w:r>
-        <w:rPr>
-          <w:rFonts w:ascii="Courier New" w:hAnsi="Courier New" w:cs="Courier New"/>
-        </w:rPr>
-        <w:t>Details: username losses its value after the first play from either user or AI</w:t>
-      </w:r>
-    </w:p>
-    <w:p>
-      <w:pPr>
-        <w:pStyle w:val="PlainText"/>
-        <w:rPr>
-          <w:rFonts w:ascii="Courier New" w:hAnsi="Courier New" w:cs="Courier New"/>
-        </w:rPr>
-      </w:pPr>
-      <w:r>
-        <w:rPr>
-          <w:rFonts w:ascii="Courier New" w:hAnsi="Courier New" w:cs="Courier New"/>
-        </w:rPr>
-        <w:t xml:space="preserve">Status: fixed! </w:t>
-      </w:r>
-    </w:p>
-    <w:p>
-      <w:pPr>
-        <w:pStyle w:val="PlainText"/>
-        <w:rPr>
-          <w:rFonts w:ascii="Courier New" w:hAnsi="Courier New" w:cs="Courier New"/>
-        </w:rPr>
-      </w:pPr>
-      <w:r>
-        <w:rPr>
-          <w:rFonts w:ascii="Courier New" w:hAnsi="Courier New" w:cs="Courier New"/>
-        </w:rPr>
-        <w:t>Cause: username1, and username2 are set to be private variable.  This would work if you have getting and setter functions to set it and get it for every team.</w:t>
-      </w:r>
-    </w:p>
-    <w:p>
-      <w:pPr>
-        <w:pStyle w:val="PlainText"/>
-        <w:rPr>
-          <w:rFonts w:ascii="Courier New" w:hAnsi="Courier New" w:cs="Courier New"/>
-        </w:rPr>
-      </w:pPr>
-    </w:p>
-    <w:p>
-      <w:pPr>
-        <w:pStyle w:val="PlainText"/>
-        <w:rPr>
-          <w:rFonts w:ascii="Courier New" w:hAnsi="Courier New" w:cs="Courier New"/>
-        </w:rPr>
-      </w:pPr>
-      <w:r>
-        <w:rPr>
-          <w:rFonts w:ascii="Courier New" w:hAnsi="Courier New" w:cs="Courier New"/>
-        </w:rPr>
-        <w:t>#6)</w:t>
-      </w:r>
-    </w:p>
-    <w:p>
-      <w:pPr>
-        <w:pStyle w:val="PlainText"/>
-        <w:rPr>
-          <w:rFonts w:ascii="Courier New" w:hAnsi="Courier New" w:cs="Courier New"/>
-        </w:rPr>
-      </w:pPr>
-      <w:r>
-        <w:rPr>
-          <w:rFonts w:ascii="Courier New" w:hAnsi="Courier New" w:cs="Courier New"/>
-        </w:rPr>
-        <w:t>Type: Utility</w:t>
-      </w:r>
-    </w:p>
-    <w:p>
-      <w:pPr>
-        <w:pStyle w:val="PlainText"/>
-        <w:rPr>
-          <w:rFonts w:ascii="Courier New" w:hAnsi="Courier New" w:cs="Courier New"/>
-        </w:rPr>
-      </w:pPr>
-      <w:r>
-        <w:rPr>
-          <w:rFonts w:ascii="Courier New" w:hAnsi="Courier New" w:cs="Courier New"/>
-        </w:rPr>
-        <w:t>Details: a Boolean value was set as isGuest in playAsGuest function which is not being used.</w:t>
-      </w:r>
-    </w:p>
-    <w:p>
-      <w:pPr>
-        <w:pStyle w:val="PlainText"/>
-        <w:rPr>
-          <w:rFonts w:ascii="Courier New" w:hAnsi="Courier New" w:cs="Courier New"/>
-        </w:rPr>
-      </w:pPr>
-      <w:r>
-        <w:rPr>
-          <w:rFonts w:ascii="Courier New" w:hAnsi="Courier New" w:cs="Courier New"/>
-        </w:rPr>
-        <w:t>Cause: isGuest was declared and later on not used and came to have a different value being used elsewhere.</w:t>
-      </w:r>
-    </w:p>
-    <w:p>
-      <w:pPr>
-        <w:pStyle w:val="PlainText"/>
-        <w:rPr>
-          <w:rFonts w:ascii="Courier New" w:hAnsi="Courier New" w:cs="Courier New"/>
-        </w:rPr>
-      </w:pPr>
-      <w:r>
-        <w:rPr>
-          <w:rFonts w:ascii="Courier New" w:hAnsi="Courier New" w:cs="Courier New"/>
-        </w:rPr>
-        <w:t>Status: fixed! Simply used the other variable from AiClass to set the state of a guest into guest 1 and guest2</w:t>
-      </w:r>
-    </w:p>
-    <w:p>
-      <w:pPr>
-        <w:pStyle w:val="PlainText"/>
-        <w:rPr>
-          <w:rFonts w:ascii="Courier New" w:hAnsi="Courier New" w:cs="Courier New"/>
-        </w:rPr>
-      </w:pPr>
-    </w:p>
-    <w:p>
-      <w:pPr>
-        <w:pStyle w:val="PlainText"/>
-        <w:rPr>
-          <w:rFonts w:ascii="Courier New" w:hAnsi="Courier New" w:cs="Courier New"/>
-        </w:rPr>
-      </w:pPr>
-      <w:r>
-        <w:rPr>
-          <w:rFonts w:ascii="Courier New" w:hAnsi="Courier New" w:cs="Courier New"/>
-        </w:rPr>
-        <w:t>#7)</w:t>
-      </w:r>
-    </w:p>
-    <w:p>
-      <w:pPr>
-        <w:pStyle w:val="PlainText"/>
-        <w:rPr>
-          <w:rFonts w:ascii="Courier New" w:hAnsi="Courier New" w:cs="Courier New"/>
-        </w:rPr>
-      </w:pPr>
-      <w:r>
-        <w:rPr>
-          <w:rFonts w:ascii="Courier New" w:hAnsi="Courier New" w:cs="Courier New"/>
-        </w:rPr>
-        <w:t>Type: Enhancement</w:t>
-      </w:r>
-    </w:p>
-    <w:p>
-      <w:pPr>
-        <w:pStyle w:val="PlainText"/>
-        <w:rPr>
-          <w:rFonts w:ascii="Courier New" w:hAnsi="Courier New" w:cs="Courier New"/>
-        </w:rPr>
-      </w:pPr>
-      <w:r>
-        <w:rPr>
-          <w:rFonts w:ascii="Courier New" w:hAnsi="Courier New" w:cs="Courier New"/>
-        </w:rPr>
-        <w:t>Details: too many files were being included everywhere and repetitively.</w:t>
-      </w:r>
-    </w:p>
-    <w:p>
-      <w:pPr>
-        <w:pStyle w:val="PlainText"/>
-        <w:rPr>
-          <w:rFonts w:ascii="Courier New" w:hAnsi="Courier New" w:cs="Courier New"/>
-        </w:rPr>
-      </w:pPr>
-      <w:r>
-        <w:rPr>
-          <w:rFonts w:ascii="Courier New" w:hAnsi="Courier New" w:cs="Courier New"/>
-        </w:rPr>
-        <w:t>Status: Fixed!</w:t>
-      </w:r>
-      <w:r>
-        <w:rPr>
-          <w:rFonts w:ascii="Courier New" w:hAnsi="Courier New" w:cs="Courier New"/>
-        </w:rPr>
-        <w:t xml:space="preserve"> Created a header file to include on each class.  This header file have all of the library we are using for the game.</w:t>
-      </w:r>
+      <w:r>
+        <w:rPr>
+          <w:rFonts w:ascii="Courier New" w:hAnsi="Courier New" w:cs="Courier New"/>
+        </w:rPr>
+        <w:t>”</w:t>
+      </w:r>
+    </w:p>
+    <w:p>
+      <w:pPr>
+        <w:pStyle w:val="PlainText"/>
+        <w:rPr>
+          <w:rFonts w:ascii="Courier New" w:hAnsi="Courier New" w:cs="Courier New"/>
+        </w:rPr>
+      </w:pPr>
+    </w:p>
+    <w:p>
+      <w:pPr>
+        <w:pStyle w:val="PlainText"/>
+        <w:rPr>
+          <w:rFonts w:ascii="Courier New" w:hAnsi="Courier New" w:cs="Courier New"/>
+        </w:rPr>
+      </w:pPr>
+      <w:r>
+        <w:rPr>
+          <w:rFonts w:ascii="Courier New" w:hAnsi="Courier New" w:cs="Courier New"/>
+        </w:rPr>
+        <w:t>#10)</w:t>
+      </w:r>
+    </w:p>
+    <w:p>
+      <w:pPr>
+        <w:pStyle w:val="PlainText"/>
+        <w:rPr>
+          <w:rFonts w:ascii="Courier New" w:hAnsi="Courier New" w:cs="Courier New"/>
+        </w:rPr>
+      </w:pPr>
+      <w:r>
+        <w:rPr>
+          <w:rFonts w:ascii="Courier New" w:hAnsi="Courier New" w:cs="Courier New"/>
+        </w:rPr>
+        <w:t xml:space="preserve">Type: </w:t>
+      </w:r>
+    </w:p>
+    <w:p>
+      <w:pPr>
+        <w:pStyle w:val="PlainText"/>
+        <w:rPr>
+          <w:rFonts w:ascii="Courier New" w:hAnsi="Courier New" w:cs="Courier New"/>
+        </w:rPr>
+      </w:pPr>
     </w:p>
     <w:p>
       <w:pPr>

</xml_diff>

<commit_message>
database works now except login is giving me issues. should be fixed soon
</commit_message>
<xml_diff>
--- a/projectDocumentation/bugreport.docx
+++ b/projectDocumentation/bugreport.docx
@@ -13,59 +13,115 @@
         <w:rPr>
           <w:rFonts w:ascii="Courier New" w:hAnsi="Courier New" w:cs="Courier New"/>
         </w:rPr>
-        <w:t xml:space="preserve">Bugs found in the documetnation </w:t>
-      </w:r>
-    </w:p>
-    <w:p>
-      <w:pPr>
-        <w:pStyle w:val="PlainText"/>
-        <w:rPr>
-          <w:rFonts w:ascii="Courier New" w:hAnsi="Courier New" w:cs="Courier New"/>
-        </w:rPr>
-      </w:pPr>
-    </w:p>
-    <w:p>
-      <w:pPr>
-        <w:pStyle w:val="PlainText"/>
-        <w:rPr>
-          <w:rFonts w:ascii="Courier New" w:hAnsi="Courier New" w:cs="Courier New"/>
-        </w:rPr>
-      </w:pPr>
-    </w:p>
-    <w:p>
-      <w:pPr>
-        <w:pStyle w:val="PlainText"/>
-        <w:rPr>
-          <w:rFonts w:ascii="Courier New" w:hAnsi="Courier New" w:cs="Courier New"/>
-        </w:rPr>
-      </w:pPr>
-    </w:p>
-    <w:p>
-      <w:pPr>
-        <w:pStyle w:val="PlainText"/>
-        <w:rPr>
-          <w:rFonts w:ascii="Courier New" w:hAnsi="Courier New" w:cs="Courier New"/>
-        </w:rPr>
-      </w:pPr>
-      <w:r>
-        <w:rPr>
-          <w:rFonts w:ascii="Courier New" w:hAnsi="Courier New" w:cs="Courier New"/>
-        </w:rPr>
-        <w:t xml:space="preserve">Utility: user needs are met ,ease of use , useful functions, etc. </w:t>
-      </w:r>
-    </w:p>
-    <w:p>
-      <w:pPr>
-        <w:pStyle w:val="PlainText"/>
-        <w:rPr>
-          <w:rFonts w:ascii="Courier New" w:hAnsi="Courier New" w:cs="Courier New"/>
-        </w:rPr>
-      </w:pPr>
-      <w:r>
-        <w:rPr>
-          <w:rFonts w:ascii="Courier New" w:hAnsi="Courier New" w:cs="Courier New"/>
-        </w:rPr>
-        <w:t xml:space="preserve">Reliability: easuer of fequene and critically of failure </w:t>
+        <w:t xml:space="preserve">Bugs found in the </w:t>
+      </w:r>
+      <w:proofErr w:type="spellStart"/>
+      <w:r>
+        <w:rPr>
+          <w:rFonts w:ascii="Courier New" w:hAnsi="Courier New" w:cs="Courier New"/>
+        </w:rPr>
+        <w:t>documetnation</w:t>
+      </w:r>
+      <w:proofErr w:type="spellEnd"/>
+      <w:r>
+        <w:rPr>
+          <w:rFonts w:ascii="Courier New" w:hAnsi="Courier New" w:cs="Courier New"/>
+        </w:rPr>
+        <w:t xml:space="preserve"> </w:t>
+      </w:r>
+    </w:p>
+    <w:p>
+      <w:pPr>
+        <w:pStyle w:val="PlainText"/>
+        <w:rPr>
+          <w:rFonts w:ascii="Courier New" w:hAnsi="Courier New" w:cs="Courier New"/>
+        </w:rPr>
+      </w:pPr>
+    </w:p>
+    <w:p>
+      <w:pPr>
+        <w:pStyle w:val="PlainText"/>
+        <w:rPr>
+          <w:rFonts w:ascii="Courier New" w:hAnsi="Courier New" w:cs="Courier New"/>
+        </w:rPr>
+      </w:pPr>
+    </w:p>
+    <w:p>
+      <w:pPr>
+        <w:pStyle w:val="PlainText"/>
+        <w:rPr>
+          <w:rFonts w:ascii="Courier New" w:hAnsi="Courier New" w:cs="Courier New"/>
+        </w:rPr>
+      </w:pPr>
+    </w:p>
+    <w:p>
+      <w:pPr>
+        <w:pStyle w:val="PlainText"/>
+        <w:rPr>
+          <w:rFonts w:ascii="Courier New" w:hAnsi="Courier New" w:cs="Courier New"/>
+        </w:rPr>
+      </w:pPr>
+      <w:r>
+        <w:rPr>
+          <w:rFonts w:ascii="Courier New" w:hAnsi="Courier New" w:cs="Courier New"/>
+        </w:rPr>
+        <w:t xml:space="preserve">Utility: user needs are </w:t>
+      </w:r>
+      <w:proofErr w:type="gramStart"/>
+      <w:r>
+        <w:rPr>
+          <w:rFonts w:ascii="Courier New" w:hAnsi="Courier New" w:cs="Courier New"/>
+        </w:rPr>
+        <w:t>met ,ease</w:t>
+      </w:r>
+      <w:proofErr w:type="gramEnd"/>
+      <w:r>
+        <w:rPr>
+          <w:rFonts w:ascii="Courier New" w:hAnsi="Courier New" w:cs="Courier New"/>
+        </w:rPr>
+        <w:t xml:space="preserve"> of use , useful functions, etc. </w:t>
+      </w:r>
+    </w:p>
+    <w:p>
+      <w:pPr>
+        <w:pStyle w:val="PlainText"/>
+        <w:rPr>
+          <w:rFonts w:ascii="Courier New" w:hAnsi="Courier New" w:cs="Courier New"/>
+        </w:rPr>
+      </w:pPr>
+      <w:r>
+        <w:rPr>
+          <w:rFonts w:ascii="Courier New" w:hAnsi="Courier New" w:cs="Courier New"/>
+        </w:rPr>
+        <w:t xml:space="preserve">Reliability: </w:t>
+      </w:r>
+      <w:proofErr w:type="spellStart"/>
+      <w:r>
+        <w:rPr>
+          <w:rFonts w:ascii="Courier New" w:hAnsi="Courier New" w:cs="Courier New"/>
+        </w:rPr>
+        <w:t>easuer</w:t>
+      </w:r>
+      <w:proofErr w:type="spellEnd"/>
+      <w:r>
+        <w:rPr>
+          <w:rFonts w:ascii="Courier New" w:hAnsi="Courier New" w:cs="Courier New"/>
+        </w:rPr>
+        <w:t xml:space="preserve"> of </w:t>
+      </w:r>
+      <w:proofErr w:type="spellStart"/>
+      <w:r>
+        <w:rPr>
+          <w:rFonts w:ascii="Courier New" w:hAnsi="Courier New" w:cs="Courier New"/>
+        </w:rPr>
+        <w:t>fequene</w:t>
+      </w:r>
+      <w:proofErr w:type="spellEnd"/>
+      <w:r>
+        <w:rPr>
+          <w:rFonts w:ascii="Courier New" w:hAnsi="Courier New" w:cs="Courier New"/>
+        </w:rPr>
+        <w:t xml:space="preserve"> and critically of failure </w:t>
       </w:r>
     </w:p>
     <w:p>
@@ -167,25 +223,55 @@
           <w:rFonts w:ascii="Courier New" w:hAnsi="Courier New" w:cs="Courier New"/>
         </w:rPr>
       </w:pPr>
-      <w:r>
-        <w:rPr>
-          <w:rFonts w:ascii="Courier New" w:hAnsi="Courier New" w:cs="Courier New"/>
-        </w:rPr>
-        <w:t xml:space="preserve">program testing to verify to show the precence of bugs </w:t>
-      </w:r>
-    </w:p>
-    <w:p>
-      <w:pPr>
-        <w:pStyle w:val="PlainText"/>
-        <w:rPr>
-          <w:rFonts w:ascii="Courier New" w:hAnsi="Courier New" w:cs="Courier New"/>
-        </w:rPr>
-      </w:pPr>
-      <w:r>
-        <w:rPr>
-          <w:rFonts w:ascii="Courier New" w:hAnsi="Courier New" w:cs="Courier New"/>
-        </w:rPr>
-        <w:t>Unintened interactions</w:t>
+      <w:proofErr w:type="gramStart"/>
+      <w:r>
+        <w:rPr>
+          <w:rFonts w:ascii="Courier New" w:hAnsi="Courier New" w:cs="Courier New"/>
+        </w:rPr>
+        <w:t>program</w:t>
+      </w:r>
+      <w:proofErr w:type="gramEnd"/>
+      <w:r>
+        <w:rPr>
+          <w:rFonts w:ascii="Courier New" w:hAnsi="Courier New" w:cs="Courier New"/>
+        </w:rPr>
+        <w:t xml:space="preserve"> testing to verify to show the </w:t>
+      </w:r>
+      <w:proofErr w:type="spellStart"/>
+      <w:r>
+        <w:rPr>
+          <w:rFonts w:ascii="Courier New" w:hAnsi="Courier New" w:cs="Courier New"/>
+        </w:rPr>
+        <w:t>precence</w:t>
+      </w:r>
+      <w:proofErr w:type="spellEnd"/>
+      <w:r>
+        <w:rPr>
+          <w:rFonts w:ascii="Courier New" w:hAnsi="Courier New" w:cs="Courier New"/>
+        </w:rPr>
+        <w:t xml:space="preserve"> of bugs </w:t>
+      </w:r>
+    </w:p>
+    <w:p>
+      <w:pPr>
+        <w:pStyle w:val="PlainText"/>
+        <w:rPr>
+          <w:rFonts w:ascii="Courier New" w:hAnsi="Courier New" w:cs="Courier New"/>
+        </w:rPr>
+      </w:pPr>
+      <w:proofErr w:type="spellStart"/>
+      <w:r>
+        <w:rPr>
+          <w:rFonts w:ascii="Courier New" w:hAnsi="Courier New" w:cs="Courier New"/>
+        </w:rPr>
+        <w:t>Unintened</w:t>
+      </w:r>
+      <w:proofErr w:type="spellEnd"/>
+      <w:r>
+        <w:rPr>
+          <w:rFonts w:ascii="Courier New" w:hAnsi="Courier New" w:cs="Courier New"/>
+        </w:rPr>
+        <w:t xml:space="preserve"> interactions</w:t>
       </w:r>
     </w:p>
     <w:p>
@@ -251,8 +337,16 @@
         <w:rPr>
           <w:rFonts w:ascii="Courier New" w:hAnsi="Courier New" w:cs="Courier New"/>
         </w:rPr>
-        <w:t>Type: Corectness</w:t>
-      </w:r>
+        <w:t xml:space="preserve">Type: </w:t>
+      </w:r>
+      <w:proofErr w:type="spellStart"/>
+      <w:r>
+        <w:rPr>
+          <w:rFonts w:ascii="Courier New" w:hAnsi="Courier New" w:cs="Courier New"/>
+        </w:rPr>
+        <w:t>Corectness</w:t>
+      </w:r>
+      <w:proofErr w:type="spellEnd"/>
     </w:p>
     <w:p>
       <w:pPr>
@@ -287,21 +381,63 @@
         <w:rPr>
           <w:rFonts w:ascii="Courier New" w:hAnsi="Courier New" w:cs="Courier New"/>
         </w:rPr>
-        <w:t xml:space="preserve">Bug on PvP, and Pv AI, enter the Username and password should not be empty once submit is pressed </w:t>
-      </w:r>
-    </w:p>
-    <w:p>
-      <w:pPr>
-        <w:pStyle w:val="PlainText"/>
-        <w:rPr>
-          <w:rFonts w:ascii="Courier New" w:hAnsi="Courier New" w:cs="Courier New"/>
-        </w:rPr>
-      </w:pPr>
-      <w:r>
-        <w:rPr>
-          <w:rFonts w:ascii="Courier New" w:hAnsi="Courier New" w:cs="Courier New"/>
-        </w:rPr>
-        <w:t>Status: Fixed!  Added isEmpty checker to return the function user is empty.  Also checked password in case it is empty to return the function from the beginning</w:t>
+        <w:t xml:space="preserve">Bug on </w:t>
+      </w:r>
+      <w:proofErr w:type="spellStart"/>
+      <w:r>
+        <w:rPr>
+          <w:rFonts w:ascii="Courier New" w:hAnsi="Courier New" w:cs="Courier New"/>
+        </w:rPr>
+        <w:t>PvP</w:t>
+      </w:r>
+      <w:proofErr w:type="spellEnd"/>
+      <w:r>
+        <w:rPr>
+          <w:rFonts w:ascii="Courier New" w:hAnsi="Courier New" w:cs="Courier New"/>
+        </w:rPr>
+        <w:t xml:space="preserve">, and </w:t>
+      </w:r>
+      <w:proofErr w:type="spellStart"/>
+      <w:r>
+        <w:rPr>
+          <w:rFonts w:ascii="Courier New" w:hAnsi="Courier New" w:cs="Courier New"/>
+        </w:rPr>
+        <w:t>Pv</w:t>
+      </w:r>
+      <w:proofErr w:type="spellEnd"/>
+      <w:r>
+        <w:rPr>
+          <w:rFonts w:ascii="Courier New" w:hAnsi="Courier New" w:cs="Courier New"/>
+        </w:rPr>
+        <w:t xml:space="preserve"> AI, enter the Username and password should not be empty once submit is pressed </w:t>
+      </w:r>
+    </w:p>
+    <w:p>
+      <w:pPr>
+        <w:pStyle w:val="PlainText"/>
+        <w:rPr>
+          <w:rFonts w:ascii="Courier New" w:hAnsi="Courier New" w:cs="Courier New"/>
+        </w:rPr>
+      </w:pPr>
+      <w:r>
+        <w:rPr>
+          <w:rFonts w:ascii="Courier New" w:hAnsi="Courier New" w:cs="Courier New"/>
+        </w:rPr>
+        <w:t xml:space="preserve">Status: Fixed!  Added </w:t>
+      </w:r>
+      <w:proofErr w:type="spellStart"/>
+      <w:r>
+        <w:rPr>
+          <w:rFonts w:ascii="Courier New" w:hAnsi="Courier New" w:cs="Courier New"/>
+        </w:rPr>
+        <w:t>isEmpty</w:t>
+      </w:r>
+      <w:proofErr w:type="spellEnd"/>
+      <w:r>
+        <w:rPr>
+          <w:rFonts w:ascii="Courier New" w:hAnsi="Courier New" w:cs="Courier New"/>
+        </w:rPr>
+        <w:t xml:space="preserve"> checker to return the function user is empty.  Also checked password in case it is empty to return the function from the beginning</w:t>
       </w:r>
     </w:p>
     <w:p>
@@ -385,7 +521,21 @@
         <w:rPr>
           <w:rFonts w:ascii="Courier New" w:hAnsi="Courier New" w:cs="Courier New"/>
         </w:rPr>
-        <w:t xml:space="preserve">and PvP, icons are not displaying </w:t>
+        <w:t xml:space="preserve">and </w:t>
+      </w:r>
+      <w:proofErr w:type="spellStart"/>
+      <w:r>
+        <w:rPr>
+          <w:rFonts w:ascii="Courier New" w:hAnsi="Courier New" w:cs="Courier New"/>
+        </w:rPr>
+        <w:t>PvP</w:t>
+      </w:r>
+      <w:proofErr w:type="spellEnd"/>
+      <w:r>
+        <w:rPr>
+          <w:rFonts w:ascii="Courier New" w:hAnsi="Courier New" w:cs="Courier New"/>
+        </w:rPr>
+        <w:t xml:space="preserve">, icons are not displaying </w:t>
       </w:r>
     </w:p>
     <w:p>
@@ -483,11 +633,19 @@
           <w:rFonts w:ascii="Courier New" w:hAnsi="Courier New" w:cs="Courier New"/>
         </w:rPr>
       </w:pPr>
-      <w:r>
-        <w:rPr>
-          <w:rFonts w:ascii="Courier New" w:hAnsi="Courier New" w:cs="Courier New"/>
-        </w:rPr>
-        <w:t>AFter choosing the stone and getting to input username, once "Cancel" is clicked, or the window is close</w:t>
+      <w:proofErr w:type="spellStart"/>
+      <w:r>
+        <w:rPr>
+          <w:rFonts w:ascii="Courier New" w:hAnsi="Courier New" w:cs="Courier New"/>
+        </w:rPr>
+        <w:t>AFter</w:t>
+      </w:r>
+      <w:proofErr w:type="spellEnd"/>
+      <w:r>
+        <w:rPr>
+          <w:rFonts w:ascii="Courier New" w:hAnsi="Courier New" w:cs="Courier New"/>
+        </w:rPr>
+        <w:t xml:space="preserve"> choosing the stone and getting to input username, once "Cancel" is clicked, or the window is close</w:t>
       </w:r>
       <w:r>
         <w:rPr>
@@ -1000,24 +1158,30 @@
         <w:rPr>
           <w:rFonts w:ascii="Courier New" w:hAnsi="Courier New" w:cs="Courier New"/>
         </w:rPr>
-        <w:t xml:space="preserve"> “Updae this later on</w:t>
-      </w:r>
+        <w:t xml:space="preserve"> “Upda</w:t>
+      </w:r>
+      <w:r>
+        <w:rPr>
+          <w:rFonts w:ascii="Courier New" w:hAnsi="Courier New" w:cs="Courier New"/>
+        </w:rPr>
+        <w:t>t</w:t>
+      </w:r>
+      <w:r>
+        <w:rPr>
+          <w:rFonts w:ascii="Courier New" w:hAnsi="Courier New" w:cs="Courier New"/>
+        </w:rPr>
+        <w:t>e this later on”</w:t>
+      </w:r>
+    </w:p>
+    <w:p>
+      <w:pPr>
+        <w:pStyle w:val="PlainText"/>
+        <w:rPr>
+          <w:rFonts w:ascii="Courier New" w:hAnsi="Courier New" w:cs="Courier New"/>
+        </w:rPr>
+      </w:pPr>
       <w:bookmarkStart w:id="0" w:name="_GoBack"/>
       <w:bookmarkEnd w:id="0"/>
-      <w:r>
-        <w:rPr>
-          <w:rFonts w:ascii="Courier New" w:hAnsi="Courier New" w:cs="Courier New"/>
-        </w:rPr>
-        <w:t>”</w:t>
-      </w:r>
-    </w:p>
-    <w:p>
-      <w:pPr>
-        <w:pStyle w:val="PlainText"/>
-        <w:rPr>
-          <w:rFonts w:ascii="Courier New" w:hAnsi="Courier New" w:cs="Courier New"/>
-        </w:rPr>
-      </w:pPr>
     </w:p>
     <w:p>
       <w:pPr>

</xml_diff>